<commit_message>
Modification du document de conception
</commit_message>
<xml_diff>
--- a/Documents EvalComp/Conception/Dossier de conception.docx
+++ b/Documents EvalComp/Conception/Dossier de conception.docx
@@ -350,6 +350,7 @@
           <w:caps w:val="0"/>
           <w:noProof/>
           <w:u w:val="none"/>
+          <w:lang w:eastAsia="fr-FR"/>
         </w:rPr>
       </w:pPr>
       <w:r>
@@ -383,6 +384,7 @@
           <w:caps w:val="0"/>
           <w:noProof/>
           <w:u w:val="none"/>
+          <w:lang w:eastAsia="fr-FR"/>
         </w:rPr>
         <w:tab/>
       </w:r>
@@ -408,7 +410,7 @@
         <w:rPr>
           <w:noProof/>
         </w:rPr>
-        <w:instrText xml:space="preserve"> PAGEREF _Toc460160444 \h </w:instrText>
+        <w:instrText xml:space="preserve"> PAGEREF _Toc460221588 \h </w:instrText>
       </w:r>
       <w:r>
         <w:rPr>
@@ -447,6 +449,7 @@
           <w:caps w:val="0"/>
           <w:noProof/>
           <w:u w:val="none"/>
+          <w:lang w:eastAsia="fr-FR"/>
         </w:rPr>
       </w:pPr>
       <w:r>
@@ -462,6 +465,7 @@
           <w:caps w:val="0"/>
           <w:noProof/>
           <w:u w:val="none"/>
+          <w:lang w:eastAsia="fr-FR"/>
         </w:rPr>
         <w:tab/>
       </w:r>
@@ -487,7 +491,7 @@
         <w:rPr>
           <w:noProof/>
         </w:rPr>
-        <w:instrText xml:space="preserve"> PAGEREF _Toc460160445 \h </w:instrText>
+        <w:instrText xml:space="preserve"> PAGEREF _Toc460221589 \h </w:instrText>
       </w:r>
       <w:r>
         <w:rPr>
@@ -526,6 +530,7 @@
           <w:caps w:val="0"/>
           <w:noProof/>
           <w:u w:val="none"/>
+          <w:lang w:eastAsia="fr-FR"/>
         </w:rPr>
       </w:pPr>
       <w:r>
@@ -541,6 +546,7 @@
           <w:caps w:val="0"/>
           <w:noProof/>
           <w:u w:val="none"/>
+          <w:lang w:eastAsia="fr-FR"/>
         </w:rPr>
         <w:tab/>
       </w:r>
@@ -566,7 +572,7 @@
         <w:rPr>
           <w:noProof/>
         </w:rPr>
-        <w:instrText xml:space="preserve"> PAGEREF _Toc460160446 \h </w:instrText>
+        <w:instrText xml:space="preserve"> PAGEREF _Toc460221590 \h </w:instrText>
       </w:r>
       <w:r>
         <w:rPr>
@@ -605,6 +611,7 @@
           <w:caps w:val="0"/>
           <w:noProof/>
           <w:u w:val="none"/>
+          <w:lang w:eastAsia="fr-FR"/>
         </w:rPr>
       </w:pPr>
       <w:r>
@@ -620,6 +627,7 @@
           <w:caps w:val="0"/>
           <w:noProof/>
           <w:u w:val="none"/>
+          <w:lang w:eastAsia="fr-FR"/>
         </w:rPr>
         <w:tab/>
       </w:r>
@@ -645,7 +653,7 @@
         <w:rPr>
           <w:noProof/>
         </w:rPr>
-        <w:instrText xml:space="preserve"> PAGEREF _Toc460160447 \h </w:instrText>
+        <w:instrText xml:space="preserve"> PAGEREF _Toc460221591 \h </w:instrText>
       </w:r>
       <w:r>
         <w:rPr>
@@ -681,6 +689,7 @@
           <w:rFonts w:eastAsiaTheme="minorEastAsia"/>
           <w:smallCaps w:val="0"/>
           <w:noProof/>
+          <w:lang w:eastAsia="fr-FR"/>
         </w:rPr>
       </w:pPr>
       <w:r>
@@ -705,7 +714,7 @@
         <w:rPr>
           <w:noProof/>
         </w:rPr>
-        <w:instrText xml:space="preserve"> PAGEREF _Toc460160448 \h </w:instrText>
+        <w:instrText xml:space="preserve"> PAGEREF _Toc460221592 \h </w:instrText>
       </w:r>
       <w:r>
         <w:rPr>
@@ -741,6 +750,7 @@
           <w:rFonts w:eastAsiaTheme="minorEastAsia"/>
           <w:smallCaps w:val="0"/>
           <w:noProof/>
+          <w:lang w:eastAsia="fr-FR"/>
         </w:rPr>
       </w:pPr>
       <w:r>
@@ -765,7 +775,7 @@
         <w:rPr>
           <w:noProof/>
         </w:rPr>
-        <w:instrText xml:space="preserve"> PAGEREF _Toc460160449 \h </w:instrText>
+        <w:instrText xml:space="preserve"> PAGEREF _Toc460221593 \h </w:instrText>
       </w:r>
       <w:r>
         <w:rPr>
@@ -801,6 +811,7 @@
           <w:rFonts w:eastAsiaTheme="minorEastAsia"/>
           <w:smallCaps w:val="0"/>
           <w:noProof/>
+          <w:lang w:eastAsia="fr-FR"/>
         </w:rPr>
       </w:pPr>
       <w:r>
@@ -825,7 +836,7 @@
         <w:rPr>
           <w:noProof/>
         </w:rPr>
-        <w:instrText xml:space="preserve"> PAGEREF _Toc460160450 \h </w:instrText>
+        <w:instrText xml:space="preserve"> PAGEREF _Toc460221594 \h </w:instrText>
       </w:r>
       <w:r>
         <w:rPr>
@@ -842,7 +853,7 @@
         <w:rPr>
           <w:noProof/>
         </w:rPr>
-        <w:t>5</w:t>
+        <w:t>6</w:t>
       </w:r>
       <w:r>
         <w:rPr>
@@ -861,7 +872,7 @@
           <w:rFonts w:eastAsiaTheme="minorEastAsia"/>
           <w:smallCaps w:val="0"/>
           <w:noProof/>
-          <w:lang w:val="en-US"/>
+          <w:lang w:eastAsia="fr-FR"/>
         </w:rPr>
       </w:pPr>
       <w:r>
@@ -886,7 +897,7 @@
         <w:rPr>
           <w:noProof/>
         </w:rPr>
-        <w:instrText xml:space="preserve"> PAGEREF _Toc460160451 \h </w:instrText>
+        <w:instrText xml:space="preserve"> PAGEREF _Toc460221595 \h </w:instrText>
       </w:r>
       <w:r>
         <w:rPr>
@@ -925,7 +936,7 @@
           <w:caps w:val="0"/>
           <w:noProof/>
           <w:u w:val="none"/>
-          <w:lang w:val="en-US"/>
+          <w:lang w:eastAsia="fr-FR"/>
         </w:rPr>
       </w:pPr>
       <w:r>
@@ -941,7 +952,7 @@
           <w:caps w:val="0"/>
           <w:noProof/>
           <w:u w:val="none"/>
-          <w:lang w:val="en-US"/>
+          <w:lang w:eastAsia="fr-FR"/>
         </w:rPr>
         <w:tab/>
       </w:r>
@@ -967,7 +978,7 @@
         <w:rPr>
           <w:noProof/>
         </w:rPr>
-        <w:instrText xml:space="preserve"> PAGEREF _Toc460160452 \h </w:instrText>
+        <w:instrText xml:space="preserve"> PAGEREF _Toc460221596 \h </w:instrText>
       </w:r>
       <w:r>
         <w:rPr>
@@ -985,6 +996,331 @@
           <w:noProof/>
         </w:rPr>
         <w:t>7</w:t>
+      </w:r>
+      <w:r>
+        <w:rPr>
+          <w:noProof/>
+        </w:rPr>
+        <w:fldChar w:fldCharType="end"/>
+      </w:r>
+    </w:p>
+    <w:p>
+      <w:pPr>
+        <w:pStyle w:val="TM3"/>
+        <w:tabs>
+          <w:tab w:val="right" w:pos="9062"/>
+        </w:tabs>
+        <w:rPr>
+          <w:rFonts w:eastAsiaTheme="minorEastAsia"/>
+          <w:smallCaps w:val="0"/>
+          <w:noProof/>
+          <w:lang w:eastAsia="fr-FR"/>
+        </w:rPr>
+      </w:pPr>
+      <w:r>
+        <w:rPr>
+          <w:noProof/>
+        </w:rPr>
+        <w:t>Apprenant</w:t>
+      </w:r>
+      <w:r>
+        <w:rPr>
+          <w:noProof/>
+        </w:rPr>
+        <w:tab/>
+      </w:r>
+      <w:r>
+        <w:rPr>
+          <w:noProof/>
+        </w:rPr>
+        <w:fldChar w:fldCharType="begin"/>
+      </w:r>
+      <w:r>
+        <w:rPr>
+          <w:noProof/>
+        </w:rPr>
+        <w:instrText xml:space="preserve"> PAGEREF _Toc460221597 \h </w:instrText>
+      </w:r>
+      <w:r>
+        <w:rPr>
+          <w:noProof/>
+        </w:rPr>
+      </w:r>
+      <w:r>
+        <w:rPr>
+          <w:noProof/>
+        </w:rPr>
+        <w:fldChar w:fldCharType="separate"/>
+      </w:r>
+      <w:r>
+        <w:rPr>
+          <w:noProof/>
+        </w:rPr>
+        <w:t>7</w:t>
+      </w:r>
+      <w:r>
+        <w:rPr>
+          <w:noProof/>
+        </w:rPr>
+        <w:fldChar w:fldCharType="end"/>
+      </w:r>
+    </w:p>
+    <w:p>
+      <w:pPr>
+        <w:pStyle w:val="TM3"/>
+        <w:tabs>
+          <w:tab w:val="right" w:pos="9062"/>
+        </w:tabs>
+        <w:rPr>
+          <w:rFonts w:eastAsiaTheme="minorEastAsia"/>
+          <w:smallCaps w:val="0"/>
+          <w:noProof/>
+          <w:lang w:eastAsia="fr-FR"/>
+        </w:rPr>
+      </w:pPr>
+      <w:r>
+        <w:rPr>
+          <w:noProof/>
+        </w:rPr>
+        <w:t>Formateur</w:t>
+      </w:r>
+      <w:r>
+        <w:rPr>
+          <w:noProof/>
+        </w:rPr>
+        <w:tab/>
+      </w:r>
+      <w:r>
+        <w:rPr>
+          <w:noProof/>
+        </w:rPr>
+        <w:fldChar w:fldCharType="begin"/>
+      </w:r>
+      <w:r>
+        <w:rPr>
+          <w:noProof/>
+        </w:rPr>
+        <w:instrText xml:space="preserve"> PAGEREF _Toc460221598 \h </w:instrText>
+      </w:r>
+      <w:r>
+        <w:rPr>
+          <w:noProof/>
+        </w:rPr>
+      </w:r>
+      <w:r>
+        <w:rPr>
+          <w:noProof/>
+        </w:rPr>
+        <w:fldChar w:fldCharType="separate"/>
+      </w:r>
+      <w:r>
+        <w:rPr>
+          <w:noProof/>
+        </w:rPr>
+        <w:t>8</w:t>
+      </w:r>
+      <w:r>
+        <w:rPr>
+          <w:noProof/>
+        </w:rPr>
+        <w:fldChar w:fldCharType="end"/>
+      </w:r>
+    </w:p>
+    <w:p>
+      <w:pPr>
+        <w:pStyle w:val="TM3"/>
+        <w:tabs>
+          <w:tab w:val="right" w:pos="9062"/>
+        </w:tabs>
+        <w:rPr>
+          <w:rFonts w:eastAsiaTheme="minorEastAsia"/>
+          <w:smallCaps w:val="0"/>
+          <w:noProof/>
+          <w:lang w:eastAsia="fr-FR"/>
+        </w:rPr>
+      </w:pPr>
+      <w:r>
+        <w:rPr>
+          <w:noProof/>
+        </w:rPr>
+        <w:t>Coordonnateur</w:t>
+      </w:r>
+      <w:r>
+        <w:rPr>
+          <w:noProof/>
+        </w:rPr>
+        <w:tab/>
+      </w:r>
+      <w:r>
+        <w:rPr>
+          <w:noProof/>
+        </w:rPr>
+        <w:fldChar w:fldCharType="begin"/>
+      </w:r>
+      <w:r>
+        <w:rPr>
+          <w:noProof/>
+        </w:rPr>
+        <w:instrText xml:space="preserve"> PAGEREF _Toc460221599 \h </w:instrText>
+      </w:r>
+      <w:r>
+        <w:rPr>
+          <w:noProof/>
+        </w:rPr>
+      </w:r>
+      <w:r>
+        <w:rPr>
+          <w:noProof/>
+        </w:rPr>
+        <w:fldChar w:fldCharType="separate"/>
+      </w:r>
+      <w:r>
+        <w:rPr>
+          <w:noProof/>
+        </w:rPr>
+        <w:t>9</w:t>
+      </w:r>
+      <w:r>
+        <w:rPr>
+          <w:noProof/>
+        </w:rPr>
+        <w:fldChar w:fldCharType="end"/>
+      </w:r>
+    </w:p>
+    <w:p>
+      <w:pPr>
+        <w:pStyle w:val="TM1"/>
+        <w:tabs>
+          <w:tab w:val="left" w:pos="400"/>
+          <w:tab w:val="right" w:pos="9062"/>
+        </w:tabs>
+        <w:rPr>
+          <w:rFonts w:eastAsiaTheme="minorEastAsia"/>
+          <w:b w:val="0"/>
+          <w:caps w:val="0"/>
+          <w:noProof/>
+          <w:u w:val="none"/>
+          <w:lang w:eastAsia="fr-FR"/>
+        </w:rPr>
+      </w:pPr>
+      <w:r>
+        <w:rPr>
+          <w:noProof/>
+        </w:rPr>
+        <w:t>6)</w:t>
+      </w:r>
+      <w:r>
+        <w:rPr>
+          <w:rFonts w:eastAsiaTheme="minorEastAsia"/>
+          <w:b w:val="0"/>
+          <w:caps w:val="0"/>
+          <w:noProof/>
+          <w:u w:val="none"/>
+          <w:lang w:eastAsia="fr-FR"/>
+        </w:rPr>
+        <w:tab/>
+      </w:r>
+      <w:r>
+        <w:rPr>
+          <w:noProof/>
+        </w:rPr>
+        <w:t>Détails techniques</w:t>
+      </w:r>
+      <w:r>
+        <w:rPr>
+          <w:noProof/>
+        </w:rPr>
+        <w:tab/>
+      </w:r>
+      <w:r>
+        <w:rPr>
+          <w:noProof/>
+        </w:rPr>
+        <w:fldChar w:fldCharType="begin"/>
+      </w:r>
+      <w:r>
+        <w:rPr>
+          <w:noProof/>
+        </w:rPr>
+        <w:instrText xml:space="preserve"> PAGEREF _Toc460221600 \h </w:instrText>
+      </w:r>
+      <w:r>
+        <w:rPr>
+          <w:noProof/>
+        </w:rPr>
+      </w:r>
+      <w:r>
+        <w:rPr>
+          <w:noProof/>
+        </w:rPr>
+        <w:fldChar w:fldCharType="separate"/>
+      </w:r>
+      <w:r>
+        <w:rPr>
+          <w:noProof/>
+        </w:rPr>
+        <w:t>10</w:t>
+      </w:r>
+      <w:r>
+        <w:rPr>
+          <w:noProof/>
+        </w:rPr>
+        <w:fldChar w:fldCharType="end"/>
+      </w:r>
+    </w:p>
+    <w:p>
+      <w:pPr>
+        <w:pStyle w:val="TM3"/>
+        <w:tabs>
+          <w:tab w:val="right" w:pos="9062"/>
+        </w:tabs>
+        <w:rPr>
+          <w:rFonts w:eastAsiaTheme="minorEastAsia"/>
+          <w:smallCaps w:val="0"/>
+          <w:noProof/>
+          <w:lang w:eastAsia="fr-FR"/>
+        </w:rPr>
+      </w:pPr>
+      <w:r>
+        <w:rPr>
+          <w:noProof/>
+        </w:rPr>
+        <w:t>Serveur et base de données</w:t>
+      </w:r>
+      <w:r>
+        <w:rPr>
+          <w:noProof/>
+        </w:rPr>
+        <w:tab/>
+      </w:r>
+      <w:r>
+        <w:rPr>
+          <w:noProof/>
+        </w:rPr>
+        <w:fldChar w:fldCharType="begin"/>
+      </w:r>
+      <w:r>
+        <w:rPr>
+          <w:noProof/>
+        </w:rPr>
+        <w:instrText xml:space="preserve"> PAGEREF _Toc460221601 \h </w:instrText>
+      </w:r>
+      <w:r>
+        <w:rPr>
+          <w:noProof/>
+        </w:rPr>
+      </w:r>
+      <w:r>
+        <w:rPr>
+          <w:noProof/>
+        </w:rPr>
+        <w:fldChar w:fldCharType="separate"/>
+      </w:r>
+      <w:r>
+        <w:rPr>
+          <w:noProof/>
+        </w:rPr>
+        <w:t>10</w:t>
       </w:r>
       <w:r>
         <w:rPr>
@@ -1026,7 +1362,7 @@
       <w:pPr>
         <w:pStyle w:val="Titre1"/>
       </w:pPr>
-      <w:bookmarkStart w:id="0" w:name="_Toc460160444"/>
+      <w:bookmarkStart w:id="0" w:name="_Toc460221588"/>
       <w:r>
         <w:lastRenderedPageBreak/>
         <w:t>Contexte</w:t>
@@ -1165,7 +1501,7 @@
         <w:pStyle w:val="Titre1"/>
         <w:jc w:val="both"/>
       </w:pPr>
-      <w:bookmarkStart w:id="1" w:name="_Toc460160445"/>
+      <w:bookmarkStart w:id="1" w:name="_Toc460221589"/>
       <w:r>
         <w:t>Modèle d’évaluation</w:t>
       </w:r>
@@ -2084,7 +2420,13 @@
                   <w:rPr>
                     <w:rFonts w:ascii="Cambria Math" w:hAnsi="Cambria Math"/>
                   </w:rPr>
-                  <m:t>non acquise si Sc≤</m:t>
+                  <m:t>n</m:t>
+                </m:r>
+                <m:r>
+                  <w:rPr>
+                    <w:rFonts w:ascii="Cambria Math" w:hAnsi="Cambria Math"/>
+                  </w:rPr>
+                  <m:t>on acquise si Sc≤</m:t>
                 </m:r>
                 <m:sSub>
                   <m:sSubPr>
@@ -4746,7 +5088,7 @@
         <w:pStyle w:val="Titre1"/>
         <w:jc w:val="both"/>
       </w:pPr>
-      <w:bookmarkStart w:id="2" w:name="_Toc460160446"/>
+      <w:bookmarkStart w:id="2" w:name="_Toc460221590"/>
       <w:r>
         <w:lastRenderedPageBreak/>
         <w:t>Objectif de l’application Evalcomp</w:t>
@@ -4930,7 +5272,7 @@
         <w:pStyle w:val="Titre1"/>
         <w:jc w:val="both"/>
       </w:pPr>
-      <w:bookmarkStart w:id="3" w:name="_Toc460160447"/>
+      <w:bookmarkStart w:id="3" w:name="_Toc460221591"/>
       <w:r>
         <w:t>Description générale</w:t>
       </w:r>
@@ -4943,7 +5285,7 @@
       <w:pPr>
         <w:pStyle w:val="Titre3"/>
       </w:pPr>
-      <w:bookmarkStart w:id="4" w:name="_Toc460160448"/>
+      <w:bookmarkStart w:id="4" w:name="_Toc460221592"/>
       <w:r>
         <w:t>Liste des types d’utilisateurs et rôles</w:t>
       </w:r>
@@ -5151,7 +5493,7 @@
       <w:pPr>
         <w:pStyle w:val="Titre3"/>
       </w:pPr>
-      <w:bookmarkStart w:id="5" w:name="_Toc460160449"/>
+      <w:bookmarkStart w:id="5" w:name="_Toc460221593"/>
       <w:r>
         <w:t>E</w:t>
       </w:r>
@@ -5357,7 +5699,7 @@
       <w:pPr>
         <w:pStyle w:val="Titre3"/>
       </w:pPr>
-      <w:bookmarkStart w:id="6" w:name="_Toc460160450"/>
+      <w:bookmarkStart w:id="6" w:name="_Toc460221594"/>
       <w:r>
         <w:lastRenderedPageBreak/>
         <w:t>Modèle de données</w:t>
@@ -5393,7 +5735,7 @@
       <w:r>
         <w:rPr>
           <w:noProof/>
-          <w:lang w:val="en-US"/>
+          <w:lang w:eastAsia="fr-FR"/>
         </w:rPr>
         <w:drawing>
           <wp:inline distT="0" distB="0" distL="0" distR="0">
@@ -5458,7 +5800,7 @@
       <w:pPr>
         <w:pStyle w:val="Titre3"/>
       </w:pPr>
-      <w:bookmarkStart w:id="7" w:name="_Toc460160451"/>
+      <w:bookmarkStart w:id="7" w:name="_Toc460221595"/>
       <w:r>
         <w:t xml:space="preserve">Tableaux des </w:t>
       </w:r>
@@ -7010,7 +7352,7 @@
       <w:pPr>
         <w:pStyle w:val="Titre1"/>
       </w:pPr>
-      <w:bookmarkStart w:id="8" w:name="_Toc460160452"/>
+      <w:bookmarkStart w:id="8" w:name="_Toc460221596"/>
       <w:r>
         <w:t>Interface</w:t>
       </w:r>
@@ -7026,57 +7368,585 @@
       <w:pPr>
         <w:pStyle w:val="Titre3"/>
       </w:pPr>
-      <w:r>
-        <w:t>Administrateur</w:t>
-      </w:r>
+      <w:bookmarkStart w:id="9" w:name="_Toc460221597"/>
+      <w:r>
+        <w:t>A</w:t>
+      </w:r>
+      <w:r>
+        <w:t>pprenant</w:t>
+      </w:r>
+      <w:bookmarkEnd w:id="9"/>
+    </w:p>
+    <w:p>
+      <w:pPr>
+        <w:pStyle w:val="Sansinterligne"/>
+      </w:pPr>
+    </w:p>
+    <w:p>
+      <w:pPr>
+        <w:pStyle w:val="Paragraphedeliste"/>
+        <w:numPr>
+          <w:ilvl w:val="0"/>
+          <w:numId w:val="11"/>
+        </w:numPr>
+      </w:pPr>
+      <w:r>
+        <w:t>Page d’accueil : l’apprenant peut visualiser la liste des compétences générales de sa formation, avec la possibilité d’afficher plus de détails sur ces dernières, ainsi que leurs compétences spécifiques, sans possibilité de modification.</w:t>
+      </w:r>
+    </w:p>
+    <w:p>
+      <w:pPr>
+        <w:ind w:left="360"/>
+      </w:pPr>
+      <w:r>
+        <w:rPr>
+          <w:noProof/>
+          <w:lang w:eastAsia="fr-FR"/>
+        </w:rPr>
+        <w:drawing>
+          <wp:inline distT="0" distB="0" distL="0" distR="0">
+            <wp:extent cx="5761355" cy="1261110"/>
+            <wp:effectExtent l="19050" t="0" r="0" b="0"/>
+            <wp:docPr id="1" name="Image 0" descr="Apprenant 1.png"/>
+            <wp:cNvGraphicFramePr>
+              <a:graphicFrameLocks xmlns:a="http://schemas.openxmlformats.org/drawingml/2006/main" noChangeAspect="1"/>
+            </wp:cNvGraphicFramePr>
+            <a:graphic xmlns:a="http://schemas.openxmlformats.org/drawingml/2006/main">
+              <a:graphicData uri="http://schemas.openxmlformats.org/drawingml/2006/picture">
+                <pic:pic xmlns:pic="http://schemas.openxmlformats.org/drawingml/2006/picture">
+                  <pic:nvPicPr>
+                    <pic:cNvPr id="0" name="Apprenant 1.png"/>
+                    <pic:cNvPicPr/>
+                  </pic:nvPicPr>
+                  <pic:blipFill>
+                    <a:blip r:embed="rId11"/>
+                    <a:stretch>
+                      <a:fillRect/>
+                    </a:stretch>
+                  </pic:blipFill>
+                  <pic:spPr>
+                    <a:xfrm>
+                      <a:off x="0" y="0"/>
+                      <a:ext cx="5761355" cy="1261110"/>
+                    </a:xfrm>
+                    <a:prstGeom prst="rect">
+                      <a:avLst/>
+                    </a:prstGeom>
+                  </pic:spPr>
+                </pic:pic>
+              </a:graphicData>
+            </a:graphic>
+          </wp:inline>
+        </w:drawing>
+      </w:r>
+    </w:p>
+    <w:p>
+      <w:pPr>
+        <w:pStyle w:val="Paragraphedeliste"/>
+        <w:numPr>
+          <w:ilvl w:val="0"/>
+          <w:numId w:val="11"/>
+        </w:numPr>
+      </w:pPr>
+      <w:r>
+        <w:t>Page d’autoévaluation : l’apprenant peut évaluer lui-même sa progression dans sa formation, en indiquant les objectifs qu’il pense avoir atteint.</w:t>
+      </w:r>
+    </w:p>
+    <w:p>
+      <w:pPr>
+        <w:ind w:left="360"/>
+      </w:pPr>
+      <w:r>
+        <w:rPr>
+          <w:noProof/>
+          <w:lang w:eastAsia="fr-FR"/>
+        </w:rPr>
+        <w:drawing>
+          <wp:inline distT="0" distB="0" distL="0" distR="0">
+            <wp:extent cx="5761355" cy="2317750"/>
+            <wp:effectExtent l="19050" t="0" r="0" b="0"/>
+            <wp:docPr id="3" name="Image 2" descr="Apprenant 2.png"/>
+            <wp:cNvGraphicFramePr>
+              <a:graphicFrameLocks xmlns:a="http://schemas.openxmlformats.org/drawingml/2006/main" noChangeAspect="1"/>
+            </wp:cNvGraphicFramePr>
+            <a:graphic xmlns:a="http://schemas.openxmlformats.org/drawingml/2006/main">
+              <a:graphicData uri="http://schemas.openxmlformats.org/drawingml/2006/picture">
+                <pic:pic xmlns:pic="http://schemas.openxmlformats.org/drawingml/2006/picture">
+                  <pic:nvPicPr>
+                    <pic:cNvPr id="0" name="Apprenant 2.png"/>
+                    <pic:cNvPicPr/>
+                  </pic:nvPicPr>
+                  <pic:blipFill>
+                    <a:blip r:embed="rId12"/>
+                    <a:stretch>
+                      <a:fillRect/>
+                    </a:stretch>
+                  </pic:blipFill>
+                  <pic:spPr>
+                    <a:xfrm>
+                      <a:off x="0" y="0"/>
+                      <a:ext cx="5761355" cy="2317750"/>
+                    </a:xfrm>
+                    <a:prstGeom prst="rect">
+                      <a:avLst/>
+                    </a:prstGeom>
+                  </pic:spPr>
+                </pic:pic>
+              </a:graphicData>
+            </a:graphic>
+          </wp:inline>
+        </w:drawing>
+      </w:r>
+    </w:p>
+    <w:p>
+      <w:pPr>
+        <w:ind w:left="360"/>
+      </w:pPr>
+    </w:p>
+    <w:p>
+      <w:pPr>
+        <w:ind w:left="360"/>
+      </w:pPr>
+    </w:p>
+    <w:p>
+      <w:pPr>
+        <w:ind w:left="360"/>
+      </w:pPr>
+    </w:p>
+    <w:p>
+      <w:pPr>
+        <w:pStyle w:val="Paragraphedeliste"/>
+        <w:numPr>
+          <w:ilvl w:val="0"/>
+          <w:numId w:val="11"/>
+        </w:numPr>
+      </w:pPr>
+      <w:r>
+        <w:lastRenderedPageBreak/>
+        <w:t>Page de visualisation de l’apprenant : l’apprenant peut visualiser ses résulats (issus de l’autoévaluation) sous forme de radars, pour les compétences spécifiques et générales.</w:t>
+      </w:r>
+    </w:p>
+    <w:p>
+      <w:pPr>
+        <w:ind w:left="360"/>
+      </w:pPr>
+      <w:r>
+        <w:rPr>
+          <w:noProof/>
+          <w:lang w:eastAsia="fr-FR"/>
+        </w:rPr>
+        <w:drawing>
+          <wp:inline distT="0" distB="0" distL="0" distR="0">
+            <wp:extent cx="5761355" cy="1680210"/>
+            <wp:effectExtent l="19050" t="0" r="0" b="0"/>
+            <wp:docPr id="4" name="Image 3" descr="Apprenant 3.png"/>
+            <wp:cNvGraphicFramePr>
+              <a:graphicFrameLocks xmlns:a="http://schemas.openxmlformats.org/drawingml/2006/main" noChangeAspect="1"/>
+            </wp:cNvGraphicFramePr>
+            <a:graphic xmlns:a="http://schemas.openxmlformats.org/drawingml/2006/main">
+              <a:graphicData uri="http://schemas.openxmlformats.org/drawingml/2006/picture">
+                <pic:pic xmlns:pic="http://schemas.openxmlformats.org/drawingml/2006/picture">
+                  <pic:nvPicPr>
+                    <pic:cNvPr id="0" name="Apprenant 3.png"/>
+                    <pic:cNvPicPr/>
+                  </pic:nvPicPr>
+                  <pic:blipFill>
+                    <a:blip r:embed="rId13"/>
+                    <a:stretch>
+                      <a:fillRect/>
+                    </a:stretch>
+                  </pic:blipFill>
+                  <pic:spPr>
+                    <a:xfrm>
+                      <a:off x="0" y="0"/>
+                      <a:ext cx="5761355" cy="1680210"/>
+                    </a:xfrm>
+                    <a:prstGeom prst="rect">
+                      <a:avLst/>
+                    </a:prstGeom>
+                  </pic:spPr>
+                </pic:pic>
+              </a:graphicData>
+            </a:graphic>
+          </wp:inline>
+        </w:drawing>
+      </w:r>
+    </w:p>
+    <w:p>
+      <w:pPr>
+        <w:pStyle w:val="Titre3"/>
+      </w:pPr>
+      <w:bookmarkStart w:id="10" w:name="_Toc460221598"/>
+      <w:r>
+        <w:t>Formateur</w:t>
+      </w:r>
+      <w:bookmarkEnd w:id="10"/>
+    </w:p>
+    <w:p>
+      <w:pPr>
+        <w:pStyle w:val="Sansinterligne"/>
+      </w:pPr>
+    </w:p>
+    <w:p>
+      <w:pPr>
+        <w:pStyle w:val="Sansinterligne"/>
+        <w:numPr>
+          <w:ilvl w:val="0"/>
+          <w:numId w:val="11"/>
+        </w:numPr>
+      </w:pPr>
+      <w:r>
+        <w:t>Page d’accueil : le formateur a accès à la liste des formations dont il est responsable, ainsi qu’aux compétences générales associées et aux apprenants suivant chaque formation. Il peut visualiser les compétences et les résultats des apprenants, ainsi qu’évaluer un apprenant, ou tous les apprenants pour chaque compétence générale.</w:t>
+      </w:r>
+    </w:p>
+    <w:p>
+      <w:pPr>
+        <w:pStyle w:val="Sansinterligne"/>
+        <w:ind w:left="360"/>
+      </w:pPr>
+    </w:p>
+    <w:p>
+      <w:pPr>
+        <w:pStyle w:val="Sansinterligne"/>
+        <w:ind w:left="360"/>
+      </w:pPr>
+      <w:r>
+        <w:rPr>
+          <w:noProof/>
+          <w:lang w:eastAsia="fr-FR"/>
+        </w:rPr>
+        <w:drawing>
+          <wp:inline distT="0" distB="0" distL="0" distR="0">
+            <wp:extent cx="5761355" cy="1909445"/>
+            <wp:effectExtent l="19050" t="0" r="0" b="0"/>
+            <wp:docPr id="5" name="Image 4" descr="Formateur 1.png"/>
+            <wp:cNvGraphicFramePr>
+              <a:graphicFrameLocks xmlns:a="http://schemas.openxmlformats.org/drawingml/2006/main" noChangeAspect="1"/>
+            </wp:cNvGraphicFramePr>
+            <a:graphic xmlns:a="http://schemas.openxmlformats.org/drawingml/2006/main">
+              <a:graphicData uri="http://schemas.openxmlformats.org/drawingml/2006/picture">
+                <pic:pic xmlns:pic="http://schemas.openxmlformats.org/drawingml/2006/picture">
+                  <pic:nvPicPr>
+                    <pic:cNvPr id="0" name="Formateur 1.png"/>
+                    <pic:cNvPicPr/>
+                  </pic:nvPicPr>
+                  <pic:blipFill>
+                    <a:blip r:embed="rId14"/>
+                    <a:stretch>
+                      <a:fillRect/>
+                    </a:stretch>
+                  </pic:blipFill>
+                  <pic:spPr>
+                    <a:xfrm>
+                      <a:off x="0" y="0"/>
+                      <a:ext cx="5761355" cy="1909445"/>
+                    </a:xfrm>
+                    <a:prstGeom prst="rect">
+                      <a:avLst/>
+                    </a:prstGeom>
+                  </pic:spPr>
+                </pic:pic>
+              </a:graphicData>
+            </a:graphic>
+          </wp:inline>
+        </w:drawing>
+      </w:r>
+    </w:p>
+    <w:p>
+      <w:pPr>
+        <w:pStyle w:val="Sansinterligne"/>
+        <w:ind w:left="360"/>
+      </w:pPr>
+    </w:p>
+    <w:p>
+      <w:pPr>
+        <w:pStyle w:val="Sansinterligne"/>
+        <w:numPr>
+          <w:ilvl w:val="0"/>
+          <w:numId w:val="11"/>
+        </w:numPr>
+      </w:pPr>
+      <w:r>
+        <w:t>Évaluation par apprenant : un formateur peut attribuer une note à un apprenant pour chacune des compétences spécifiques de sa formation. Pour cela, la mise en situation et la réègle associées à chaque compétence s’affiche, et le formateur peut alors choisir le score qui correspond à la performance de l’apprenant.</w:t>
+      </w:r>
+    </w:p>
+    <w:p>
+      <w:pPr>
+        <w:pStyle w:val="Sansinterligne"/>
+        <w:ind w:left="360"/>
+      </w:pPr>
+    </w:p>
+    <w:p>
+      <w:pPr>
+        <w:pStyle w:val="Sansinterligne"/>
+        <w:ind w:left="360"/>
+      </w:pPr>
+      <w:r>
+        <w:rPr>
+          <w:noProof/>
+          <w:lang w:eastAsia="fr-FR"/>
+        </w:rPr>
+        <w:drawing>
+          <wp:inline distT="0" distB="0" distL="0" distR="0">
+            <wp:extent cx="5505450" cy="2739679"/>
+            <wp:effectExtent l="19050" t="0" r="0" b="0"/>
+            <wp:docPr id="6" name="Image 5" descr="Formateur 2.png"/>
+            <wp:cNvGraphicFramePr>
+              <a:graphicFrameLocks xmlns:a="http://schemas.openxmlformats.org/drawingml/2006/main" noChangeAspect="1"/>
+            </wp:cNvGraphicFramePr>
+            <a:graphic xmlns:a="http://schemas.openxmlformats.org/drawingml/2006/main">
+              <a:graphicData uri="http://schemas.openxmlformats.org/drawingml/2006/picture">
+                <pic:pic xmlns:pic="http://schemas.openxmlformats.org/drawingml/2006/picture">
+                  <pic:nvPicPr>
+                    <pic:cNvPr id="0" name="Formateur 2.png"/>
+                    <pic:cNvPicPr/>
+                  </pic:nvPicPr>
+                  <pic:blipFill>
+                    <a:blip r:embed="rId15"/>
+                    <a:stretch>
+                      <a:fillRect/>
+                    </a:stretch>
+                  </pic:blipFill>
+                  <pic:spPr>
+                    <a:xfrm>
+                      <a:off x="0" y="0"/>
+                      <a:ext cx="5508514" cy="2741204"/>
+                    </a:xfrm>
+                    <a:prstGeom prst="rect">
+                      <a:avLst/>
+                    </a:prstGeom>
+                  </pic:spPr>
+                </pic:pic>
+              </a:graphicData>
+            </a:graphic>
+          </wp:inline>
+        </w:drawing>
+      </w:r>
+    </w:p>
+    <w:p>
+      <w:pPr>
+        <w:pStyle w:val="Sansinterligne"/>
+        <w:numPr>
+          <w:ilvl w:val="0"/>
+          <w:numId w:val="11"/>
+        </w:numPr>
+      </w:pPr>
+      <w:r>
+        <w:lastRenderedPageBreak/>
+        <w:t>Évaluation par compétence générale : le formateur peut choisir d’évaluer tous ses apprenants pour une compétence générale en particulier. Le mode d’évaluation est le même que décrit précédemment. Les compétences spécifiques peuvent être rassemblées par apprenants (première image) ou par compétence générale (deuxième image).</w:t>
+      </w:r>
+    </w:p>
+    <w:p>
+      <w:pPr>
+        <w:pStyle w:val="Sansinterligne"/>
+        <w:ind w:left="360"/>
+      </w:pPr>
+    </w:p>
+    <w:p>
+      <w:pPr>
+        <w:pStyle w:val="Sansinterligne"/>
+        <w:ind w:left="360"/>
+        <w:jc w:val="center"/>
+      </w:pPr>
+      <w:r>
+        <w:rPr>
+          <w:noProof/>
+          <w:lang w:eastAsia="fr-FR"/>
+        </w:rPr>
+        <w:drawing>
+          <wp:inline distT="0" distB="0" distL="0" distR="0">
+            <wp:extent cx="5761355" cy="2818765"/>
+            <wp:effectExtent l="19050" t="0" r="0" b="0"/>
+            <wp:docPr id="7" name="Image 6" descr="Formateur 4.png"/>
+            <wp:cNvGraphicFramePr>
+              <a:graphicFrameLocks xmlns:a="http://schemas.openxmlformats.org/drawingml/2006/main" noChangeAspect="1"/>
+            </wp:cNvGraphicFramePr>
+            <a:graphic xmlns:a="http://schemas.openxmlformats.org/drawingml/2006/main">
+              <a:graphicData uri="http://schemas.openxmlformats.org/drawingml/2006/picture">
+                <pic:pic xmlns:pic="http://schemas.openxmlformats.org/drawingml/2006/picture">
+                  <pic:nvPicPr>
+                    <pic:cNvPr id="0" name="Formateur 4.png"/>
+                    <pic:cNvPicPr/>
+                  </pic:nvPicPr>
+                  <pic:blipFill>
+                    <a:blip r:embed="rId16"/>
+                    <a:stretch>
+                      <a:fillRect/>
+                    </a:stretch>
+                  </pic:blipFill>
+                  <pic:spPr>
+                    <a:xfrm>
+                      <a:off x="0" y="0"/>
+                      <a:ext cx="5761355" cy="2818765"/>
+                    </a:xfrm>
+                    <a:prstGeom prst="rect">
+                      <a:avLst/>
+                    </a:prstGeom>
+                  </pic:spPr>
+                </pic:pic>
+              </a:graphicData>
+            </a:graphic>
+          </wp:inline>
+        </w:drawing>
+      </w:r>
+    </w:p>
+    <w:p>
+      <w:pPr>
+        <w:pStyle w:val="Sansinterligne"/>
+        <w:ind w:left="360"/>
+      </w:pPr>
+    </w:p>
+    <w:p>
+      <w:pPr>
+        <w:pStyle w:val="Titre3"/>
+      </w:pPr>
+      <w:bookmarkStart w:id="11" w:name="_Toc460221599"/>
+      <w:r>
+        <w:t>Coordonnateur</w:t>
+      </w:r>
+      <w:bookmarkEnd w:id="11"/>
+    </w:p>
+    <w:p>
+      <w:pPr>
+        <w:pStyle w:val="Sansinterligne"/>
+      </w:pPr>
+    </w:p>
+    <w:p>
+      <w:pPr>
+        <w:pStyle w:val="Sansinterligne"/>
+      </w:pPr>
+      <w:r>
+        <w:t>Un coordonnateur peut modifier les informations sur une formation, une compétence générale, une compétence spécifique, et un apprenant. Il peut également créer et supprimés ces objets.</w:t>
+      </w:r>
+    </w:p>
+    <w:p>
+      <w:pPr>
+        <w:pStyle w:val="Sansinterligne"/>
+      </w:pPr>
+    </w:p>
+    <w:p>
+      <w:pPr>
+        <w:pStyle w:val="Sansinterligne"/>
+        <w:jc w:val="center"/>
+      </w:pPr>
+      <w:r>
+        <w:rPr>
+          <w:noProof/>
+          <w:lang w:eastAsia="fr-FR"/>
+        </w:rPr>
+        <w:drawing>
+          <wp:inline distT="0" distB="0" distL="0" distR="0">
+            <wp:extent cx="4768850" cy="1679846"/>
+            <wp:effectExtent l="19050" t="0" r="0" b="0"/>
+            <wp:docPr id="8" name="Image 7" descr="Coordonateur 1.png"/>
+            <wp:cNvGraphicFramePr>
+              <a:graphicFrameLocks xmlns:a="http://schemas.openxmlformats.org/drawingml/2006/main" noChangeAspect="1"/>
+            </wp:cNvGraphicFramePr>
+            <a:graphic xmlns:a="http://schemas.openxmlformats.org/drawingml/2006/main">
+              <a:graphicData uri="http://schemas.openxmlformats.org/drawingml/2006/picture">
+                <pic:pic xmlns:pic="http://schemas.openxmlformats.org/drawingml/2006/picture">
+                  <pic:nvPicPr>
+                    <pic:cNvPr id="0" name="Coordonateur 1.png"/>
+                    <pic:cNvPicPr/>
+                  </pic:nvPicPr>
+                  <pic:blipFill>
+                    <a:blip r:embed="rId17"/>
+                    <a:stretch>
+                      <a:fillRect/>
+                    </a:stretch>
+                  </pic:blipFill>
+                  <pic:spPr>
+                    <a:xfrm>
+                      <a:off x="0" y="0"/>
+                      <a:ext cx="4770427" cy="1680402"/>
+                    </a:xfrm>
+                    <a:prstGeom prst="rect">
+                      <a:avLst/>
+                    </a:prstGeom>
+                  </pic:spPr>
+                </pic:pic>
+              </a:graphicData>
+            </a:graphic>
+          </wp:inline>
+        </w:drawing>
+      </w:r>
+    </w:p>
+    <w:p>
+      <w:pPr>
+        <w:pStyle w:val="Sansinterligne"/>
+      </w:pPr>
+    </w:p>
+    <w:p>
+      <w:pPr>
+        <w:pStyle w:val="Sansinterligne"/>
+        <w:jc w:val="center"/>
+      </w:pPr>
+      <w:r>
+        <w:rPr>
+          <w:noProof/>
+          <w:lang w:eastAsia="fr-FR"/>
+        </w:rPr>
+        <w:drawing>
+          <wp:inline distT="0" distB="0" distL="0" distR="0">
+            <wp:extent cx="5200650" cy="2425211"/>
+            <wp:effectExtent l="19050" t="0" r="0" b="0"/>
+            <wp:docPr id="9" name="Image 8" descr="Coordonateur 2.png"/>
+            <wp:cNvGraphicFramePr>
+              <a:graphicFrameLocks xmlns:a="http://schemas.openxmlformats.org/drawingml/2006/main" noChangeAspect="1"/>
+            </wp:cNvGraphicFramePr>
+            <a:graphic xmlns:a="http://schemas.openxmlformats.org/drawingml/2006/main">
+              <a:graphicData uri="http://schemas.openxmlformats.org/drawingml/2006/picture">
+                <pic:pic xmlns:pic="http://schemas.openxmlformats.org/drawingml/2006/picture">
+                  <pic:nvPicPr>
+                    <pic:cNvPr id="0" name="Coordonateur 2.png"/>
+                    <pic:cNvPicPr/>
+                  </pic:nvPicPr>
+                  <pic:blipFill>
+                    <a:blip r:embed="rId18"/>
+                    <a:stretch>
+                      <a:fillRect/>
+                    </a:stretch>
+                  </pic:blipFill>
+                  <pic:spPr>
+                    <a:xfrm>
+                      <a:off x="0" y="0"/>
+                      <a:ext cx="5202370" cy="2426013"/>
+                    </a:xfrm>
+                    <a:prstGeom prst="rect">
+                      <a:avLst/>
+                    </a:prstGeom>
+                  </pic:spPr>
+                </pic:pic>
+              </a:graphicData>
+            </a:graphic>
+          </wp:inline>
+        </w:drawing>
+      </w:r>
+    </w:p>
+    <w:p>
+      <w:pPr>
+        <w:pStyle w:val="Titre1"/>
+      </w:pPr>
+      <w:bookmarkStart w:id="12" w:name="_Toc460221600"/>
+      <w:r>
+        <w:lastRenderedPageBreak/>
+        <w:t>Détails techniques</w:t>
+      </w:r>
+      <w:bookmarkEnd w:id="12"/>
     </w:p>
     <w:p/>
     <w:p>
       <w:pPr>
         <w:pStyle w:val="Titre3"/>
       </w:pPr>
-      <w:r>
-        <w:t>Coordonnateur</w:t>
-      </w:r>
-    </w:p>
-    <w:p/>
-    <w:p>
-      <w:pPr>
-        <w:pStyle w:val="Titre3"/>
-      </w:pPr>
-      <w:r>
-        <w:t>Formateur</w:t>
-      </w:r>
-    </w:p>
-    <w:p/>
-    <w:p>
-      <w:pPr>
-        <w:pStyle w:val="Titre3"/>
-      </w:pPr>
-      <w:r>
-        <w:t>Apprenant</w:t>
-      </w:r>
-    </w:p>
-    <w:p/>
-    <w:p>
-      <w:pPr>
-        <w:pStyle w:val="Titre1"/>
-      </w:pPr>
-      <w:r>
-        <w:t>Détails techniques</w:t>
-      </w:r>
-    </w:p>
-    <w:p/>
-    <w:p>
-      <w:pPr>
-        <w:pStyle w:val="Titre3"/>
-      </w:pPr>
+      <w:bookmarkStart w:id="13" w:name="_Toc460221601"/>
       <w:r>
         <w:t>Serveur</w:t>
       </w:r>
       <w:r>
         <w:t xml:space="preserve"> et base de données</w:t>
       </w:r>
+      <w:bookmarkEnd w:id="13"/>
     </w:p>
     <w:p/>
     <w:p>

</xml_diff>

<commit_message>
Correctino de différents bugs, précision des restrictions de droits pour chaque statut
</commit_message>
<xml_diff>
--- a/Documents EvalComp/Conception/Dossier de conception.docx
+++ b/Documents EvalComp/Conception/Dossier de conception.docx
@@ -2420,13 +2420,7 @@
                   <w:rPr>
                     <w:rFonts w:ascii="Cambria Math" w:hAnsi="Cambria Math"/>
                   </w:rPr>
-                  <m:t>n</m:t>
-                </m:r>
-                <m:r>
-                  <w:rPr>
-                    <w:rFonts w:ascii="Cambria Math" w:hAnsi="Cambria Math"/>
-                  </w:rPr>
-                  <m:t>on acquise si Sc≤</m:t>
+                  <m:t>non acquise si Sc≤</m:t>
                 </m:r>
                 <m:sSub>
                   <m:sSubPr>
@@ -2554,7 +2548,14 @@
                 <w:rFonts w:ascii="Cambria Math" w:hAnsi="Cambria Math"/>
                 <w:sz w:val="22"/>
               </w:rPr>
-              <m:t>seuil</m:t>
+              <m:t>se</m:t>
+            </m:r>
+            <m:r>
+              <w:rPr>
+                <w:rFonts w:ascii="Cambria Math" w:hAnsi="Cambria Math"/>
+                <w:sz w:val="22"/>
+              </w:rPr>
+              <m:t>uil</m:t>
             </m:r>
           </m:e>
           <m:sub>
@@ -2678,7 +2679,14 @@
             <w:rFonts w:ascii="Cambria Math" w:hAnsi="Cambria Math"/>
             <w:sz w:val="22"/>
           </w:rPr>
-          <m:t>La règle est de la forme si sinon (si sinon (…</m:t>
+          <m:t>La règle est de la forme si sinon (s</m:t>
+        </m:r>
+        <m:r>
+          <w:rPr>
+            <w:rFonts w:ascii="Cambria Math" w:hAnsi="Cambria Math"/>
+            <w:sz w:val="22"/>
+          </w:rPr>
+          <m:t>i sinon (…</m:t>
         </m:r>
       </m:oMath>
       <w:r>
@@ -2814,9 +2822,9 @@
         <w:pStyle w:val="Sansinterligne"/>
         <w:jc w:val="both"/>
         <w:sectPr>
-          <w:headerReference w:type="default" r:id="rId7"/>
-          <w:footerReference w:type="even" r:id="rId8"/>
-          <w:footerReference w:type="default" r:id="rId9"/>
+          <w:headerReference w:type="default" r:id="rId8"/>
+          <w:footerReference w:type="even" r:id="rId9"/>
+          <w:footerReference w:type="default" r:id="rId10"/>
           <w:pgSz w:w="11906" w:h="16838"/>
           <w:pgMar w:top="1417" w:right="1417" w:bottom="1417" w:left="1417" w:header="708" w:footer="708" w:gutter="0"/>
           <w:cols w:space="708"/>
@@ -5735,7 +5743,7 @@
       <w:r>
         <w:rPr>
           <w:noProof/>
-          <w:lang w:eastAsia="fr-FR"/>
+          <w:lang w:val="en-US"/>
         </w:rPr>
         <w:drawing>
           <wp:inline distT="0" distB="0" distL="0" distR="0">
@@ -5755,7 +5763,7 @@
                     </pic:cNvPicPr>
                   </pic:nvPicPr>
                   <pic:blipFill>
-                    <a:blip r:embed="rId10"/>
+                    <a:blip r:embed="rId11"/>
                     <a:srcRect/>
                     <a:stretch>
                       <a:fillRect/>
@@ -5784,6 +5792,562 @@
         </w:drawing>
       </w:r>
     </w:p>
+    <w:p>
+      <w:pPr>
+        <w:pStyle w:val="Sansinterligne"/>
+        <w:jc w:val="both"/>
+      </w:pPr>
+    </w:p>
+    <w:tbl>
+      <w:tblPr>
+        <w:tblStyle w:val="Grilledutableau"/>
+        <w:tblW w:w="0" w:type="auto"/>
+        <w:tblLook w:val="04A0"/>
+      </w:tblPr>
+      <w:tblGrid>
+        <w:gridCol w:w="2268"/>
+        <w:gridCol w:w="7021"/>
+      </w:tblGrid>
+      <w:tr>
+        <w:tc>
+          <w:tcPr>
+            <w:tcW w:w="2268" w:type="dxa"/>
+          </w:tcPr>
+          <w:p>
+            <w:pPr>
+              <w:pStyle w:val="Sansinterligne"/>
+              <w:jc w:val="center"/>
+              <w:rPr>
+                <w:rFonts w:asciiTheme="minorHAnsi" w:hAnsiTheme="minorHAnsi" w:cstheme="minorHAnsi"/>
+                <w:b/>
+              </w:rPr>
+            </w:pPr>
+            <w:r>
+              <w:rPr>
+                <w:rFonts w:asciiTheme="minorHAnsi" w:hAnsiTheme="minorHAnsi" w:cstheme="minorHAnsi"/>
+                <w:b/>
+              </w:rPr>
+              <w:t>Entité</w:t>
+            </w:r>
+          </w:p>
+        </w:tc>
+        <w:tc>
+          <w:tcPr>
+            <w:tcW w:w="7021" w:type="dxa"/>
+          </w:tcPr>
+          <w:p>
+            <w:pPr>
+              <w:pStyle w:val="Sansinterligne"/>
+              <w:jc w:val="center"/>
+              <w:rPr>
+                <w:rFonts w:asciiTheme="minorHAnsi" w:hAnsiTheme="minorHAnsi" w:cstheme="minorHAnsi"/>
+                <w:b/>
+              </w:rPr>
+            </w:pPr>
+            <w:r>
+              <w:rPr>
+                <w:rFonts w:asciiTheme="minorHAnsi" w:hAnsiTheme="minorHAnsi" w:cstheme="minorHAnsi"/>
+                <w:b/>
+              </w:rPr>
+              <w:t>Description</w:t>
+            </w:r>
+          </w:p>
+        </w:tc>
+      </w:tr>
+      <w:tr>
+        <w:tc>
+          <w:tcPr>
+            <w:tcW w:w="2268" w:type="dxa"/>
+          </w:tcPr>
+          <w:p>
+            <w:pPr>
+              <w:pStyle w:val="Sansinterligne"/>
+              <w:jc w:val="both"/>
+              <w:rPr>
+                <w:rFonts w:asciiTheme="minorHAnsi" w:hAnsiTheme="minorHAnsi" w:cstheme="minorHAnsi"/>
+              </w:rPr>
+            </w:pPr>
+            <w:r>
+              <w:rPr>
+                <w:rFonts w:asciiTheme="minorHAnsi" w:hAnsiTheme="minorHAnsi" w:cstheme="minorHAnsi"/>
+              </w:rPr>
+              <w:t>Apprenant</w:t>
+            </w:r>
+          </w:p>
+        </w:tc>
+        <w:tc>
+          <w:tcPr>
+            <w:tcW w:w="7021" w:type="dxa"/>
+          </w:tcPr>
+          <w:p>
+            <w:pPr>
+              <w:pStyle w:val="Sansinterligne"/>
+              <w:jc w:val="both"/>
+              <w:rPr>
+                <w:rFonts w:asciiTheme="minorHAnsi" w:hAnsiTheme="minorHAnsi" w:cstheme="minorHAnsi"/>
+              </w:rPr>
+            </w:pPr>
+            <w:r>
+              <w:rPr>
+                <w:rFonts w:asciiTheme="minorHAnsi" w:hAnsiTheme="minorHAnsi" w:cstheme="minorHAnsi"/>
+              </w:rPr>
+              <w:t>Un apprenant est représenté par un nom, l’entreprise dont il fait partie et sa fonction au sein de l’entreprise</w:t>
+            </w:r>
+            <w:r>
+              <w:rPr>
+                <w:rFonts w:asciiTheme="minorHAnsi" w:hAnsiTheme="minorHAnsi" w:cstheme="minorHAnsi"/>
+              </w:rPr>
+              <w:t xml:space="preserve">. Il est également lié à un compte utilisateur, représenté par l’entité Personne. </w:t>
+            </w:r>
+          </w:p>
+        </w:tc>
+      </w:tr>
+      <w:tr>
+        <w:tc>
+          <w:tcPr>
+            <w:tcW w:w="2268" w:type="dxa"/>
+          </w:tcPr>
+          <w:p>
+            <w:pPr>
+              <w:pStyle w:val="Sansinterligne"/>
+              <w:jc w:val="both"/>
+              <w:rPr>
+                <w:rFonts w:asciiTheme="minorHAnsi" w:hAnsiTheme="minorHAnsi" w:cstheme="minorHAnsi"/>
+              </w:rPr>
+            </w:pPr>
+            <w:r>
+              <w:rPr>
+                <w:rFonts w:asciiTheme="minorHAnsi" w:hAnsiTheme="minorHAnsi" w:cstheme="minorHAnsi"/>
+              </w:rPr>
+              <w:t>Formation</w:t>
+            </w:r>
+          </w:p>
+        </w:tc>
+        <w:tc>
+          <w:tcPr>
+            <w:tcW w:w="7021" w:type="dxa"/>
+          </w:tcPr>
+          <w:p>
+            <w:pPr>
+              <w:pStyle w:val="Sansinterligne"/>
+              <w:jc w:val="both"/>
+              <w:rPr>
+                <w:rFonts w:asciiTheme="minorHAnsi" w:hAnsiTheme="minorHAnsi" w:cstheme="minorHAnsi"/>
+              </w:rPr>
+            </w:pPr>
+            <w:r>
+              <w:rPr>
+                <w:rFonts w:asciiTheme="minorHAnsi" w:hAnsiTheme="minorHAnsi" w:cstheme="minorHAnsi"/>
+              </w:rPr>
+              <w:t>Une formation regroupe plusieurs compétences générales (qui sont uniques pour chaque formation). Elle est représentée par un libellé, un domaine, une URL (qui mène vers la page associée sur le site web d’INSAVALOR), ainsi qu’une durée de formation (en jours) et une date de début.</w:t>
+            </w:r>
+          </w:p>
+        </w:tc>
+      </w:tr>
+      <w:tr>
+        <w:tc>
+          <w:tcPr>
+            <w:tcW w:w="2268" w:type="dxa"/>
+          </w:tcPr>
+          <w:p>
+            <w:pPr>
+              <w:pStyle w:val="Sansinterligne"/>
+              <w:jc w:val="both"/>
+              <w:rPr>
+                <w:rFonts w:asciiTheme="minorHAnsi" w:hAnsiTheme="minorHAnsi" w:cstheme="minorHAnsi"/>
+              </w:rPr>
+            </w:pPr>
+            <w:r>
+              <w:rPr>
+                <w:rFonts w:asciiTheme="minorHAnsi" w:hAnsiTheme="minorHAnsi" w:cstheme="minorHAnsi"/>
+              </w:rPr>
+              <w:t>Compétence générale</w:t>
+            </w:r>
+          </w:p>
+        </w:tc>
+        <w:tc>
+          <w:tcPr>
+            <w:tcW w:w="7021" w:type="dxa"/>
+          </w:tcPr>
+          <w:p>
+            <w:pPr>
+              <w:pStyle w:val="Sansinterligne"/>
+              <w:jc w:val="both"/>
+              <w:rPr>
+                <w:rFonts w:asciiTheme="minorHAnsi" w:hAnsiTheme="minorHAnsi" w:cstheme="minorHAnsi"/>
+              </w:rPr>
+            </w:pPr>
+            <w:r>
+              <w:rPr>
+                <w:rFonts w:asciiTheme="minorHAnsi" w:hAnsiTheme="minorHAnsi" w:cstheme="minorHAnsi"/>
+              </w:rPr>
+              <w:t>Une compétence générale est composée de plusieurs compétences spécifiques (uniques pour chaque compétence générale). Elle est représentée par un libellé, un type métier, ainsi que des seuils d’acquisition (comme décrit dans le modèle d’évaluation).</w:t>
+            </w:r>
+          </w:p>
+        </w:tc>
+      </w:tr>
+      <w:tr>
+        <w:tc>
+          <w:tcPr>
+            <w:tcW w:w="2268" w:type="dxa"/>
+          </w:tcPr>
+          <w:p>
+            <w:pPr>
+              <w:pStyle w:val="Sansinterligne"/>
+              <w:jc w:val="both"/>
+              <w:rPr>
+                <w:rFonts w:asciiTheme="minorHAnsi" w:hAnsiTheme="minorHAnsi" w:cstheme="minorHAnsi"/>
+              </w:rPr>
+            </w:pPr>
+            <w:r>
+              <w:rPr>
+                <w:rFonts w:asciiTheme="minorHAnsi" w:hAnsiTheme="minorHAnsi" w:cstheme="minorHAnsi"/>
+              </w:rPr>
+              <w:t>Compétence spécifique</w:t>
+            </w:r>
+          </w:p>
+        </w:tc>
+        <w:tc>
+          <w:tcPr>
+            <w:tcW w:w="7021" w:type="dxa"/>
+          </w:tcPr>
+          <w:p>
+            <w:pPr>
+              <w:pStyle w:val="Sansinterligne"/>
+              <w:jc w:val="both"/>
+              <w:rPr>
+                <w:rFonts w:asciiTheme="minorHAnsi" w:hAnsiTheme="minorHAnsi" w:cstheme="minorHAnsi"/>
+              </w:rPr>
+            </w:pPr>
+            <w:r>
+              <w:rPr>
+                <w:rFonts w:asciiTheme="minorHAnsi" w:hAnsiTheme="minorHAnsi" w:cstheme="minorHAnsi"/>
+              </w:rPr>
+              <w:t>Une compétence spécifique  est une compétence unitaire pour laquelle un apprenant sera évalu</w:t>
+            </w:r>
+            <w:r>
+              <w:rPr>
+                <w:rFonts w:asciiTheme="minorHAnsi" w:hAnsiTheme="minorHAnsi" w:cstheme="minorHAnsi"/>
+              </w:rPr>
+              <w:t>é. Elle est représentée par un libellé (qui doit suivre le modèle de Bloom, il est composé d’un verbe d’action et d’un complément), un type (Connaissance, Compréhension, Application, Analyse, Synthèse ou Évaluation), sa pondération au sein des autres compétences spécifiques, une mise en situation et une règle pour le calcul des scores.</w:t>
+            </w:r>
+          </w:p>
+        </w:tc>
+      </w:tr>
+      <w:tr>
+        <w:tc>
+          <w:tcPr>
+            <w:tcW w:w="2268" w:type="dxa"/>
+          </w:tcPr>
+          <w:p>
+            <w:pPr>
+              <w:pStyle w:val="Sansinterligne"/>
+              <w:jc w:val="both"/>
+              <w:rPr>
+                <w:rFonts w:asciiTheme="minorHAnsi" w:hAnsiTheme="minorHAnsi" w:cstheme="minorHAnsi"/>
+              </w:rPr>
+            </w:pPr>
+            <w:r>
+              <w:rPr>
+                <w:rFonts w:asciiTheme="minorHAnsi" w:hAnsiTheme="minorHAnsi" w:cstheme="minorHAnsi"/>
+              </w:rPr>
+              <w:t>Mise en situation</w:t>
+            </w:r>
+          </w:p>
+        </w:tc>
+        <w:tc>
+          <w:tcPr>
+            <w:tcW w:w="7021" w:type="dxa"/>
+          </w:tcPr>
+          <w:p>
+            <w:pPr>
+              <w:pStyle w:val="Sansinterligne"/>
+              <w:jc w:val="both"/>
+              <w:rPr>
+                <w:rFonts w:asciiTheme="minorHAnsi" w:hAnsiTheme="minorHAnsi" w:cstheme="minorHAnsi"/>
+              </w:rPr>
+            </w:pPr>
+            <w:r>
+              <w:rPr>
+                <w:rFonts w:asciiTheme="minorHAnsi" w:hAnsiTheme="minorHAnsi" w:cstheme="minorHAnsi"/>
+              </w:rPr>
+              <w:t>Une mise en situation décrit l’objectif à atteindre par un apprenant pour une compétence spécifique. Elle se compose d’un contexte (qui décrit la situation dans laquelle un apprenant est placé), des ressources fournies à l’apprenant (matériel, documentation, etc.), et l’action à réaliser.</w:t>
+            </w:r>
+          </w:p>
+        </w:tc>
+      </w:tr>
+      <w:tr>
+        <w:tc>
+          <w:tcPr>
+            <w:tcW w:w="2268" w:type="dxa"/>
+          </w:tcPr>
+          <w:p>
+            <w:pPr>
+              <w:pStyle w:val="Sansinterligne"/>
+              <w:jc w:val="both"/>
+              <w:rPr>
+                <w:rFonts w:asciiTheme="minorHAnsi" w:hAnsiTheme="minorHAnsi" w:cstheme="minorHAnsi"/>
+              </w:rPr>
+            </w:pPr>
+            <w:r>
+              <w:rPr>
+                <w:rFonts w:asciiTheme="minorHAnsi" w:hAnsiTheme="minorHAnsi" w:cstheme="minorHAnsi"/>
+              </w:rPr>
+              <w:lastRenderedPageBreak/>
+              <w:t>Règle</w:t>
+            </w:r>
+          </w:p>
+        </w:tc>
+        <w:tc>
+          <w:tcPr>
+            <w:tcW w:w="7021" w:type="dxa"/>
+          </w:tcPr>
+          <w:p>
+            <w:pPr>
+              <w:pStyle w:val="Sansinterligne"/>
+              <w:jc w:val="both"/>
+              <w:rPr>
+                <w:rFonts w:asciiTheme="minorHAnsi" w:hAnsiTheme="minorHAnsi" w:cstheme="minorHAnsi"/>
+              </w:rPr>
+            </w:pPr>
+            <w:r>
+              <w:rPr>
+                <w:rFonts w:asciiTheme="minorHAnsi" w:hAnsiTheme="minorHAnsi" w:cstheme="minorHAnsi"/>
+              </w:rPr>
+              <w:t>La règle détermine le score obtenu par un apprenant pour une règle spécifique. Elle est décrite par un pattern de règle, qui donne sa forme globale (cela décrit les différents cas , et différents paramètres proposés par le pattern, puis complétés par la suite), et, si le pattern de règle associé utilise des nombres, la règle aura un attribut déterminant si ces nombres sont des pourcentages ou non.</w:t>
+            </w:r>
+          </w:p>
+        </w:tc>
+      </w:tr>
+      <w:tr>
+        <w:tc>
+          <w:tcPr>
+            <w:tcW w:w="2268" w:type="dxa"/>
+          </w:tcPr>
+          <w:p>
+            <w:pPr>
+              <w:pStyle w:val="Sansinterligne"/>
+              <w:jc w:val="both"/>
+              <w:rPr>
+                <w:rFonts w:asciiTheme="minorHAnsi" w:hAnsiTheme="minorHAnsi" w:cstheme="minorHAnsi"/>
+              </w:rPr>
+            </w:pPr>
+            <w:r>
+              <w:rPr>
+                <w:rFonts w:asciiTheme="minorHAnsi" w:hAnsiTheme="minorHAnsi" w:cstheme="minorHAnsi"/>
+              </w:rPr>
+              <w:t>Pattern de règle</w:t>
+            </w:r>
+          </w:p>
+        </w:tc>
+        <w:tc>
+          <w:tcPr>
+            <w:tcW w:w="7021" w:type="dxa"/>
+          </w:tcPr>
+          <w:p>
+            <w:pPr>
+              <w:pStyle w:val="Sansinterligne"/>
+              <w:jc w:val="both"/>
+              <w:rPr>
+                <w:rFonts w:asciiTheme="minorHAnsi" w:hAnsiTheme="minorHAnsi" w:cstheme="minorHAnsi"/>
+              </w:rPr>
+            </w:pPr>
+            <w:r>
+              <w:rPr>
+                <w:rFonts w:asciiTheme="minorHAnsi" w:hAnsiTheme="minorHAnsi" w:cstheme="minorHAnsi"/>
+              </w:rPr>
+              <w:t>Cette entité donne une forme générale aux règles, pour les générer de manière automatique. Le pattern de règle est choisi suivant le libellé de la compétence pour laquelle il s’applique, pour que sa forme soit adaptée au contenu de la compétence. Il possède des attributs indiquant s’il se compose de nombres, et s’il permet l’ajout de cas intermédiaires, autres que les cas de base qu’il fournit.</w:t>
+            </w:r>
+          </w:p>
+        </w:tc>
+      </w:tr>
+      <w:tr>
+        <w:tc>
+          <w:tcPr>
+            <w:tcW w:w="2268" w:type="dxa"/>
+          </w:tcPr>
+          <w:p>
+            <w:pPr>
+              <w:pStyle w:val="Sansinterligne"/>
+              <w:jc w:val="both"/>
+              <w:rPr>
+                <w:rFonts w:asciiTheme="minorHAnsi" w:hAnsiTheme="minorHAnsi" w:cstheme="minorHAnsi"/>
+              </w:rPr>
+            </w:pPr>
+            <w:r>
+              <w:rPr>
+                <w:rFonts w:asciiTheme="minorHAnsi" w:hAnsiTheme="minorHAnsi" w:cstheme="minorHAnsi"/>
+              </w:rPr>
+              <w:t>Score</w:t>
+            </w:r>
+          </w:p>
+        </w:tc>
+        <w:tc>
+          <w:tcPr>
+            <w:tcW w:w="7021" w:type="dxa"/>
+          </w:tcPr>
+          <w:p>
+            <w:pPr>
+              <w:pStyle w:val="Sansinterligne"/>
+              <w:jc w:val="both"/>
+              <w:rPr>
+                <w:rFonts w:asciiTheme="minorHAnsi" w:hAnsiTheme="minorHAnsi" w:cstheme="minorHAnsi"/>
+              </w:rPr>
+            </w:pPr>
+            <w:r>
+              <w:rPr>
+                <w:rFonts w:asciiTheme="minorHAnsi" w:hAnsiTheme="minorHAnsi" w:cstheme="minorHAnsi"/>
+              </w:rPr>
+              <w:t>Un score décrit une note donnée par un formateur à un apprenant, pour une compétence spécifique.</w:t>
+            </w:r>
+            <w:r>
+              <w:rPr>
+                <w:rFonts w:asciiTheme="minorHAnsi" w:hAnsiTheme="minorHAnsi" w:cstheme="minorHAnsi"/>
+              </w:rPr>
+              <w:t xml:space="preserve"> Si un score est donné pour chaque compétence spécifique d’une compétence générale, le grade de celle-ci sera calculé.</w:t>
+            </w:r>
+            <w:r>
+              <w:rPr>
+                <w:rFonts w:asciiTheme="minorHAnsi" w:hAnsiTheme="minorHAnsi" w:cstheme="minorHAnsi"/>
+              </w:rPr>
+              <w:t xml:space="preserve"> Si un score est modifié, le grade de la compétence générale sera automatiquement mis à jour.</w:t>
+            </w:r>
+          </w:p>
+        </w:tc>
+      </w:tr>
+      <w:tr>
+        <w:tc>
+          <w:tcPr>
+            <w:tcW w:w="2268" w:type="dxa"/>
+          </w:tcPr>
+          <w:p>
+            <w:pPr>
+              <w:pStyle w:val="Sansinterligne"/>
+              <w:jc w:val="both"/>
+              <w:rPr>
+                <w:rFonts w:asciiTheme="minorHAnsi" w:hAnsiTheme="minorHAnsi" w:cstheme="minorHAnsi"/>
+              </w:rPr>
+            </w:pPr>
+            <w:r>
+              <w:rPr>
+                <w:rFonts w:asciiTheme="minorHAnsi" w:hAnsiTheme="minorHAnsi" w:cstheme="minorHAnsi"/>
+              </w:rPr>
+              <w:t>Grade</w:t>
+            </w:r>
+          </w:p>
+        </w:tc>
+        <w:tc>
+          <w:tcPr>
+            <w:tcW w:w="7021" w:type="dxa"/>
+          </w:tcPr>
+          <w:p>
+            <w:pPr>
+              <w:pStyle w:val="Sansinterligne"/>
+              <w:jc w:val="both"/>
+              <w:rPr>
+                <w:rFonts w:asciiTheme="minorHAnsi" w:hAnsiTheme="minorHAnsi" w:cstheme="minorHAnsi"/>
+              </w:rPr>
+            </w:pPr>
+            <w:r>
+              <w:rPr>
+                <w:rFonts w:asciiTheme="minorHAnsi" w:hAnsiTheme="minorHAnsi" w:cstheme="minorHAnsi"/>
+              </w:rPr>
+              <w:t>Un grade décrit l’acquisition d’une compétence générale par un apprenant.</w:t>
+            </w:r>
+            <w:r>
+              <w:rPr>
+                <w:rFonts w:asciiTheme="minorHAnsi" w:hAnsiTheme="minorHAnsi" w:cstheme="minorHAnsi"/>
+              </w:rPr>
+              <w:t xml:space="preserve"> Il est calculé en fonction des différents scores obtenus par un apprenant dans les compétences spécifiques, et en fonction des pondérations de chaque compétence.</w:t>
+            </w:r>
+          </w:p>
+        </w:tc>
+      </w:tr>
+      <w:tr>
+        <w:tc>
+          <w:tcPr>
+            <w:tcW w:w="2268" w:type="dxa"/>
+          </w:tcPr>
+          <w:p>
+            <w:pPr>
+              <w:pStyle w:val="Sansinterligne"/>
+              <w:jc w:val="both"/>
+              <w:rPr>
+                <w:rFonts w:asciiTheme="minorHAnsi" w:hAnsiTheme="minorHAnsi" w:cstheme="minorHAnsi"/>
+              </w:rPr>
+            </w:pPr>
+            <w:r>
+              <w:rPr>
+                <w:rFonts w:asciiTheme="minorHAnsi" w:hAnsiTheme="minorHAnsi" w:cstheme="minorHAnsi"/>
+              </w:rPr>
+              <w:t>Auto Évaluation</w:t>
+            </w:r>
+          </w:p>
+        </w:tc>
+        <w:tc>
+          <w:tcPr>
+            <w:tcW w:w="7021" w:type="dxa"/>
+          </w:tcPr>
+          <w:p>
+            <w:pPr>
+              <w:pStyle w:val="Sansinterligne"/>
+              <w:jc w:val="both"/>
+              <w:rPr>
+                <w:rFonts w:asciiTheme="minorHAnsi" w:hAnsiTheme="minorHAnsi" w:cstheme="minorHAnsi"/>
+              </w:rPr>
+            </w:pPr>
+            <w:r>
+              <w:rPr>
+                <w:rFonts w:asciiTheme="minorHAnsi" w:hAnsiTheme="minorHAnsi" w:cstheme="minorHAnsi"/>
+              </w:rPr>
+              <w:t>Une autoévaluation repose sur le même modèle qu’un score, sauf qu’elle est effectuée par l’apprenant lui-même, pour juger sa progression. Les données qu’elle représente sont complètement séparées des scores attribués par le formateur.</w:t>
+            </w:r>
+          </w:p>
+        </w:tc>
+      </w:tr>
+      <w:tr>
+        <w:tc>
+          <w:tcPr>
+            <w:tcW w:w="2268" w:type="dxa"/>
+          </w:tcPr>
+          <w:p>
+            <w:pPr>
+              <w:pStyle w:val="Sansinterligne"/>
+              <w:jc w:val="both"/>
+              <w:rPr>
+                <w:rFonts w:asciiTheme="minorHAnsi" w:hAnsiTheme="minorHAnsi" w:cstheme="minorHAnsi"/>
+              </w:rPr>
+            </w:pPr>
+            <w:r>
+              <w:rPr>
+                <w:rFonts w:asciiTheme="minorHAnsi" w:hAnsiTheme="minorHAnsi" w:cstheme="minorHAnsi"/>
+              </w:rPr>
+              <w:t>Personne</w:t>
+            </w:r>
+          </w:p>
+        </w:tc>
+        <w:tc>
+          <w:tcPr>
+            <w:tcW w:w="7021" w:type="dxa"/>
+          </w:tcPr>
+          <w:p>
+            <w:pPr>
+              <w:pStyle w:val="Sansinterligne"/>
+              <w:jc w:val="both"/>
+              <w:rPr>
+                <w:rFonts w:asciiTheme="minorHAnsi" w:hAnsiTheme="minorHAnsi" w:cstheme="minorHAnsi"/>
+              </w:rPr>
+            </w:pPr>
+            <w:r>
+              <w:rPr>
+                <w:rFonts w:asciiTheme="minorHAnsi" w:hAnsiTheme="minorHAnsi" w:cstheme="minorHAnsi"/>
+              </w:rPr>
+              <w:t>Une personne représente un compte d’utilisateur. Il peut être de type Apprenant, Formateur, Coordonnateur ou Administrateur. Son identifiant est l’adresse email utilisée par un utilisateur pour se connecter à l’application.</w:t>
+            </w:r>
+          </w:p>
+        </w:tc>
+      </w:tr>
+    </w:tbl>
     <w:p>
       <w:pPr>
         <w:pStyle w:val="Sansinterligne"/>
@@ -7331,13 +7895,37 @@
         <w:rPr>
           <w:sz w:val="22"/>
         </w:rPr>
-        <w:t>un radar détaillé où chaque dimension est une compétences spécifiques/de formation</w:t>
-      </w:r>
-      <w:r>
-        <w:rPr>
-          <w:sz w:val="22"/>
-        </w:rPr>
-        <w:t xml:space="preserve"> où les graduations correspondent à des valeurs entre 0 et 10 correspondant aux scores obtenus par l’apprenant dans pour chaque compétences spécifique/formation.</w:t>
+        <w:t>un radar détaillé où chaq</w:t>
+      </w:r>
+      <w:r>
+        <w:rPr>
+          <w:sz w:val="22"/>
+        </w:rPr>
+        <w:t>ue dimension est une compétence spécifique</w:t>
+      </w:r>
+      <w:r>
+        <w:rPr>
+          <w:sz w:val="22"/>
+        </w:rPr>
+        <w:t>/de formation</w:t>
+      </w:r>
+      <w:r>
+        <w:rPr>
+          <w:sz w:val="22"/>
+        </w:rPr>
+        <w:t xml:space="preserve"> où les graduations correspondent à des valeurs entre 0 et 10 correspondant aux scores obtenus par l’appren</w:t>
+      </w:r>
+      <w:r>
+        <w:rPr>
+          <w:sz w:val="22"/>
+        </w:rPr>
+        <w:t>ant dans pour chaque compétence</w:t>
+      </w:r>
+      <w:r>
+        <w:rPr>
+          <w:sz w:val="22"/>
+        </w:rPr>
+        <w:t xml:space="preserve"> spécifique/formation.</w:t>
       </w:r>
     </w:p>
     <w:p>
@@ -7354,6 +7942,7 @@
       </w:pPr>
       <w:bookmarkStart w:id="8" w:name="_Toc460221596"/>
       <w:r>
+        <w:lastRenderedPageBreak/>
         <w:t>Interface</w:t>
       </w:r>
       <w:bookmarkEnd w:id="8"/>
@@ -7397,11 +7986,12 @@
     <w:p>
       <w:pPr>
         <w:ind w:left="360"/>
-      </w:pPr>
-      <w:r>
-        <w:rPr>
-          <w:noProof/>
-          <w:lang w:eastAsia="fr-FR"/>
+        <w:jc w:val="center"/>
+      </w:pPr>
+      <w:r>
+        <w:rPr>
+          <w:noProof/>
+          <w:lang w:val="en-US"/>
         </w:rPr>
         <w:drawing>
           <wp:inline distT="0" distB="0" distL="0" distR="0">
@@ -7419,7 +8009,7 @@
                     <pic:cNvPicPr/>
                   </pic:nvPicPr>
                   <pic:blipFill>
-                    <a:blip r:embed="rId11"/>
+                    <a:blip r:embed="rId12"/>
                     <a:stretch>
                       <a:fillRect/>
                     </a:stretch>
@@ -7459,7 +8049,7 @@
       <w:r>
         <w:rPr>
           <w:noProof/>
-          <w:lang w:eastAsia="fr-FR"/>
+          <w:lang w:val="en-US"/>
         </w:rPr>
         <w:drawing>
           <wp:inline distT="0" distB="0" distL="0" distR="0">
@@ -7477,7 +8067,7 @@
                     <pic:cNvPicPr/>
                   </pic:nvPicPr>
                   <pic:blipFill>
-                    <a:blip r:embed="rId12"/>
+                    <a:blip r:embed="rId13"/>
                     <a:stretch>
                       <a:fillRect/>
                     </a:stretch>
@@ -7500,21 +8090,6 @@
     </w:p>
     <w:p>
       <w:pPr>
-        <w:ind w:left="360"/>
-      </w:pPr>
-    </w:p>
-    <w:p>
-      <w:pPr>
-        <w:ind w:left="360"/>
-      </w:pPr>
-    </w:p>
-    <w:p>
-      <w:pPr>
-        <w:ind w:left="360"/>
-      </w:pPr>
-    </w:p>
-    <w:p>
-      <w:pPr>
         <w:pStyle w:val="Paragraphedeliste"/>
         <w:numPr>
           <w:ilvl w:val="0"/>
@@ -7522,8 +8097,10 @@
         </w:numPr>
       </w:pPr>
       <w:r>
-        <w:lastRenderedPageBreak/>
-        <w:t>Page de visualisation de l’apprenant : l’apprenant peut visualiser ses résulats (issus de l’autoévaluation) sous forme de radars, pour les compétences spécifiques et générales.</w:t>
+        <w:t>P</w:t>
+      </w:r>
+      <w:r>
+        <w:t>age de visualisation de l’apprenant : l’apprenant peut visualiser ses résulats (issus de l’autoévaluation) sous forme de radars, pour les compétences spécifiques et générales.</w:t>
       </w:r>
     </w:p>
     <w:p>
@@ -7533,7 +8110,7 @@
       <w:r>
         <w:rPr>
           <w:noProof/>
-          <w:lang w:eastAsia="fr-FR"/>
+          <w:lang w:val="en-US"/>
         </w:rPr>
         <w:drawing>
           <wp:inline distT="0" distB="0" distL="0" distR="0">
@@ -7551,7 +8128,7 @@
                     <pic:cNvPicPr/>
                   </pic:nvPicPr>
                   <pic:blipFill>
-                    <a:blip r:embed="rId13"/>
+                    <a:blip r:embed="rId14"/>
                     <a:stretch>
                       <a:fillRect/>
                     </a:stretch>
@@ -7574,10 +8151,16 @@
     </w:p>
     <w:p>
       <w:pPr>
+        <w:ind w:left="360"/>
+      </w:pPr>
+    </w:p>
+    <w:p>
+      <w:pPr>
         <w:pStyle w:val="Titre3"/>
       </w:pPr>
       <w:bookmarkStart w:id="10" w:name="_Toc460221598"/>
       <w:r>
+        <w:lastRenderedPageBreak/>
         <w:t>Formateur</w:t>
       </w:r>
       <w:bookmarkEnd w:id="10"/>
@@ -7613,7 +8196,7 @@
       <w:r>
         <w:rPr>
           <w:noProof/>
-          <w:lang w:eastAsia="fr-FR"/>
+          <w:lang w:val="en-US"/>
         </w:rPr>
         <w:drawing>
           <wp:inline distT="0" distB="0" distL="0" distR="0">
@@ -7631,7 +8214,7 @@
                     <pic:cNvPicPr/>
                   </pic:nvPicPr>
                   <pic:blipFill>
-                    <a:blip r:embed="rId14"/>
+                    <a:blip r:embed="rId15"/>
                     <a:stretch>
                       <a:fillRect/>
                     </a:stretch>
@@ -7661,6 +8244,12 @@
     <w:p>
       <w:pPr>
         <w:pStyle w:val="Sansinterligne"/>
+        <w:ind w:left="360"/>
+      </w:pPr>
+    </w:p>
+    <w:p>
+      <w:pPr>
+        <w:pStyle w:val="Sansinterligne"/>
         <w:numPr>
           <w:ilvl w:val="0"/>
           <w:numId w:val="11"/>
@@ -7673,7 +8262,7 @@
     <w:p>
       <w:pPr>
         <w:pStyle w:val="Sansinterligne"/>
-        <w:ind w:left="360"/>
+        <w:ind w:left="720"/>
       </w:pPr>
     </w:p>
     <w:p>
@@ -7681,10 +8270,16 @@
         <w:pStyle w:val="Sansinterligne"/>
         <w:ind w:left="360"/>
       </w:pPr>
-      <w:r>
-        <w:rPr>
-          <w:noProof/>
-          <w:lang w:eastAsia="fr-FR"/>
+    </w:p>
+    <w:p>
+      <w:pPr>
+        <w:pStyle w:val="Sansinterligne"/>
+        <w:ind w:left="360"/>
+      </w:pPr>
+      <w:r>
+        <w:rPr>
+          <w:noProof/>
+          <w:lang w:val="en-US"/>
         </w:rPr>
         <w:drawing>
           <wp:inline distT="0" distB="0" distL="0" distR="0">
@@ -7702,7 +8297,7 @@
                     <pic:cNvPicPr/>
                   </pic:nvPicPr>
                   <pic:blipFill>
-                    <a:blip r:embed="rId15"/>
+                    <a:blip r:embed="rId16"/>
                     <a:stretch>
                       <a:fillRect/>
                     </a:stretch>
@@ -7726,13 +8321,18 @@
     <w:p>
       <w:pPr>
         <w:pStyle w:val="Sansinterligne"/>
+        <w:ind w:left="360"/>
+      </w:pPr>
+    </w:p>
+    <w:p>
+      <w:pPr>
+        <w:pStyle w:val="Sansinterligne"/>
         <w:numPr>
           <w:ilvl w:val="0"/>
           <w:numId w:val="11"/>
         </w:numPr>
       </w:pPr>
       <w:r>
-        <w:lastRenderedPageBreak/>
         <w:t>Évaluation par compétence générale : le formateur peut choisir d’évaluer tous ses apprenants pour une compétence générale en particulier. Le mode d’évaluation est le même que décrit précédemment. Les compétences spécifiques peuvent être rassemblées par apprenants (première image) ou par compétence générale (deuxième image).</w:t>
       </w:r>
     </w:p>
@@ -7751,8 +8351,9 @@
       <w:r>
         <w:rPr>
           <w:noProof/>
-          <w:lang w:eastAsia="fr-FR"/>
-        </w:rPr>
+          <w:lang w:val="en-US"/>
+        </w:rPr>
+        <w:lastRenderedPageBreak/>
         <w:drawing>
           <wp:inline distT="0" distB="0" distL="0" distR="0">
             <wp:extent cx="5761355" cy="2818765"/>
@@ -7769,7 +8370,7 @@
                     <pic:cNvPicPr/>
                   </pic:nvPicPr>
                   <pic:blipFill>
-                    <a:blip r:embed="rId16"/>
+                    <a:blip r:embed="rId17"/>
                     <a:stretch>
                       <a:fillRect/>
                     </a:stretch>
@@ -7832,7 +8433,7 @@
       <w:r>
         <w:rPr>
           <w:noProof/>
-          <w:lang w:eastAsia="fr-FR"/>
+          <w:lang w:val="en-US"/>
         </w:rPr>
         <w:drawing>
           <wp:inline distT="0" distB="0" distL="0" distR="0">
@@ -7850,7 +8451,7 @@
                     <pic:cNvPicPr/>
                   </pic:nvPicPr>
                   <pic:blipFill>
-                    <a:blip r:embed="rId17"/>
+                    <a:blip r:embed="rId18"/>
                     <a:stretch>
                       <a:fillRect/>
                     </a:stretch>
@@ -7884,7 +8485,7 @@
       <w:r>
         <w:rPr>
           <w:noProof/>
-          <w:lang w:eastAsia="fr-FR"/>
+          <w:lang w:val="en-US"/>
         </w:rPr>
         <w:drawing>
           <wp:inline distT="0" distB="0" distL="0" distR="0">
@@ -7902,7 +8503,7 @@
                     <pic:cNvPicPr/>
                   </pic:nvPicPr>
                   <pic:blipFill>
-                    <a:blip r:embed="rId18"/>
+                    <a:blip r:embed="rId19"/>
                     <a:stretch>
                       <a:fillRect/>
                     </a:stretch>
@@ -7925,6 +8526,12 @@
     </w:p>
     <w:p>
       <w:pPr>
+        <w:pStyle w:val="Sansinterligne"/>
+        <w:jc w:val="center"/>
+      </w:pPr>
+    </w:p>
+    <w:p>
+      <w:pPr>
         <w:pStyle w:val="Titre1"/>
       </w:pPr>
       <w:bookmarkStart w:id="12" w:name="_Toc460221600"/>
@@ -7973,7 +8580,10 @@
     </w:p>
     <w:p>
       <w:r>
-        <w:t>Côté client, les pages web sont réalisées en HTML/CSS, avec du code Javascript pour générer du contenu dynamique.</w:t>
+        <w:t>Du c</w:t>
+      </w:r>
+      <w:r>
+        <w:t>ôté client, les pages web sont réalisées en HTML/CSS, avec du code Javascript pour générer du contenu dynamique.</w:t>
       </w:r>
     </w:p>
     <w:sectPr>
@@ -8092,7 +8702,7 @@
         <w:sz w:val="18"/>
         <w:szCs w:val="18"/>
       </w:rPr>
-      <w:t>2</w:t>
+      <w:t>7</w:t>
     </w:r>
     <w:r>
       <w:rPr>
@@ -8120,7 +8730,14 @@
         <w:sz w:val="18"/>
         <w:szCs w:val="18"/>
       </w:rPr>
-      <w:t>Cahier des charges pour l’application EvalComp</w:t>
+      <w:t>Dossier de conception de</w:t>
+    </w:r>
+    <w:r>
+      <w:rPr>
+        <w:sz w:val="18"/>
+        <w:szCs w:val="18"/>
+      </w:rPr>
+      <w:t xml:space="preserve"> l’application EvalComp</w:t>
     </w:r>
   </w:p>
 </w:ftr>
@@ -13710,4 +14327,16 @@
   <a:objectDefaults/>
   <a:extraClrSchemeLst/>
 </a:theme>
+</file>
+
+<file path=customXml/item1.xml><?xml version="1.0" encoding="utf-8"?>
+<b:Sources xmlns:b="http://schemas.openxmlformats.org/officeDocument/2006/bibliography" xmlns="http://schemas.openxmlformats.org/officeDocument/2006/bibliography" SelectedStyle="\APA.XSL" StyleName="APA"/>
+</file>
+
+<file path=customXml/itemProps1.xml><?xml version="1.0" encoding="utf-8"?>
+<ds:datastoreItem xmlns:ds="http://schemas.openxmlformats.org/officeDocument/2006/customXml" ds:itemID="{04F8D687-5365-4582-A1F7-B48D68D1DCB2}">
+  <ds:schemaRefs>
+    <ds:schemaRef ds:uri="http://schemas.openxmlformats.org/officeDocument/2006/bibliography"/>
+  </ds:schemaRefs>
+</ds:datastoreItem>
 </file>
</xml_diff>